<commit_message>
Piccole modifiche al sommario
</commit_message>
<xml_diff>
--- a/Documentazione/Documenti per Manuale/EasyGDPR_Glossario_V1.docx
+++ b/Documentazione/Documenti per Manuale/EasyGDPR_Glossario_V1.docx
@@ -1594,13 +1594,136 @@
         </w:rPr>
       </w:pPr>
     </w:p>
+    <w:p>
+      <w:pPr>
+        <w:rPr>
+          <w:rFonts w:ascii="Arial" w:hAnsi="Arial" w:cs="Arial"/>
+          <w:sz w:val="28"/>
+          <w:szCs w:val="28"/>
+        </w:rPr>
+      </w:pPr>
+    </w:p>
+    <w:p>
+      <w:pPr>
+        <w:rPr>
+          <w:rFonts w:ascii="Arial" w:hAnsi="Arial" w:cs="Arial"/>
+          <w:sz w:val="28"/>
+          <w:szCs w:val="28"/>
+        </w:rPr>
+      </w:pPr>
+      <w:r>
+        <w:rPr>
+          <w:rFonts w:ascii="Arial" w:hAnsi="Arial" w:cs="Arial"/>
+          <w:sz w:val="28"/>
+          <w:szCs w:val="28"/>
+        </w:rPr>
+        <w:t xml:space="preserve">ALTRA TERMINOLOGIA: </w:t>
+      </w:r>
+      <w:r>
+        <w:rPr>
+          <w:rFonts w:ascii="Arial" w:hAnsi="Arial" w:cs="Arial"/>
+          <w:sz w:val="28"/>
+          <w:szCs w:val="28"/>
+        </w:rPr>
+        <w:br/>
+      </w:r>
+      <w:hyperlink r:id="rId13" w:history="1">
+        <w:r>
+          <w:rPr>
+            <w:rStyle w:val="Collegamentoipertestuale"/>
+            <w:rFonts w:ascii="Arial" w:hAnsi="Arial" w:cs="Arial"/>
+            <w:sz w:val="28"/>
+            <w:szCs w:val="28"/>
+          </w:rPr>
+          <w:t>https://www.opensymbol.it/glossario-gdpr/</w:t>
+        </w:r>
+      </w:hyperlink>
+    </w:p>
+    <w:p>
+      <w:pPr>
+        <w:rPr>
+          <w:rFonts w:ascii="Arial" w:hAnsi="Arial" w:cs="Arial"/>
+          <w:sz w:val="28"/>
+          <w:szCs w:val="28"/>
+        </w:rPr>
+      </w:pPr>
+    </w:p>
+    <w:p>
+      <w:pPr>
+        <w:rPr>
+          <w:rFonts w:ascii="Arial" w:hAnsi="Arial" w:cs="Arial"/>
+          <w:sz w:val="28"/>
+          <w:szCs w:val="28"/>
+        </w:rPr>
+      </w:pPr>
+      <w:r>
+        <w:rPr>
+          <w:rFonts w:ascii="Arial" w:hAnsi="Arial" w:cs="Arial"/>
+          <w:sz w:val="28"/>
+          <w:szCs w:val="28"/>
+        </w:rPr>
+        <w:t>TESTO GDPR (SARA’ APPENDICE:</w:t>
+      </w:r>
+    </w:p>
+    <w:p>
+      <w:pPr>
+        <w:rPr>
+          <w:rFonts w:ascii="Arial" w:hAnsi="Arial" w:cs="Arial"/>
+          <w:sz w:val="28"/>
+          <w:szCs w:val="28"/>
+        </w:rPr>
+      </w:pPr>
+      <w:hyperlink r:id="rId14" w:history="1">
+        <w:r>
+          <w:rPr>
+            <w:rStyle w:val="Collegamentoipertestuale"/>
+            <w:rFonts w:ascii="Arial" w:hAnsi="Arial" w:cs="Arial"/>
+            <w:sz w:val="28"/>
+            <w:szCs w:val="28"/>
+          </w:rPr>
+          <w:t>https://www.cwi.it/attualita/norme-e-regolamenti/gdpr/gdpr-testo-pdf-doc-112908</w:t>
+        </w:r>
+      </w:hyperlink>
+    </w:p>
+    <w:p>
+      <w:pPr>
+        <w:rPr>
+          <w:rFonts w:ascii="Arial" w:hAnsi="Arial" w:cs="Arial"/>
+          <w:sz w:val="28"/>
+          <w:szCs w:val="28"/>
+        </w:rPr>
+      </w:pPr>
+    </w:p>
+    <w:p>
+      <w:pPr>
+        <w:rPr>
+          <w:rFonts w:ascii="Arial" w:hAnsi="Arial" w:cs="Arial"/>
+          <w:b/>
+          <w:color w:val="FF0000"/>
+          <w:sz w:val="28"/>
+          <w:szCs w:val="28"/>
+        </w:rPr>
+      </w:pPr>
+      <w:r>
+        <w:rPr>
+          <w:rFonts w:ascii="Arial" w:hAnsi="Arial" w:cs="Arial"/>
+          <w:b/>
+          <w:color w:val="FF0000"/>
+          <w:sz w:val="28"/>
+          <w:szCs w:val="28"/>
+        </w:rPr>
+        <w:t>IL GLOSSARIO È SOLO LA PRIMA PARTE DI UN MANUALE PIU’ GRANDE, CHE DOVRA’ ESSERE ESPANSO CON ANCHE I PASSI DA FARE PER OGNI FUNZIONALITA’</w:t>
+      </w:r>
+      <w:bookmarkStart w:id="2" w:name="_GoBack"/>
+      <w:bookmarkEnd w:id="2"/>
+    </w:p>
     <w:sectPr>
-      <w:headerReference w:type="even" r:id="rId13"/>
-      <w:headerReference w:type="default" r:id="rId14"/>
-      <w:footerReference w:type="even" r:id="rId15"/>
-      <w:footerReference w:type="default" r:id="rId16"/>
-      <w:headerReference w:type="first" r:id="rId17"/>
-      <w:footerReference w:type="first" r:id="rId18"/>
+      <w:headerReference w:type="even" r:id="rId15"/>
+      <w:headerReference w:type="default" r:id="rId16"/>
+      <w:footerReference w:type="even" r:id="rId17"/>
+      <w:footerReference w:type="default" r:id="rId18"/>
+      <w:headerReference w:type="first" r:id="rId19"/>
+      <w:footerReference w:type="first" r:id="rId20"/>
       <w:pgSz w:w="11906" w:h="16838"/>
       <w:pgMar w:top="1417" w:right="1134" w:bottom="1134" w:left="1134" w:header="708" w:footer="708" w:gutter="0"/>
       <w:cols w:space="708"/>
@@ -1880,17 +2003,7 @@
         <w:sz w:val="24"/>
         <w:szCs w:val="24"/>
       </w:rPr>
-      <w:t xml:space="preserve">1    </w:t>
-    </w:r>
-    <w:bookmarkStart w:id="2" w:name="_GoBack"/>
-    <w:bookmarkEnd w:id="2"/>
-    <w:r>
-      <w:rPr>
-        <w:rFonts w:ascii="Arial" w:hAnsi="Arial" w:cs="Arial"/>
-        <w:sz w:val="24"/>
-        <w:szCs w:val="24"/>
-      </w:rPr>
-      <w:t xml:space="preserve">             </w:t>
+      <w:t xml:space="preserve">1                 </w:t>
     </w:r>
     <w:r>
       <w:rPr>

</xml_diff>